<commit_message>
Atualizações do plano de acao
</commit_message>
<xml_diff>
--- a/Preparação da pauta para a próxima reunião de Review.docx
+++ b/Preparação da pauta para a próxima reunião de Review.docx
@@ -97,7 +97,21 @@
           <w:sz w:val="24"/>
           <w:szCs w:val="24"/>
         </w:rPr>
-        <w:t>Novo Banco de Dados com DER - Cristhian e Kaue</w:t>
+        <w:t>DER</w:t>
+      </w:r>
+      <w:r>
+        <w:rPr>
+          <w:sz w:val="24"/>
+          <w:szCs w:val="24"/>
+        </w:rPr>
+        <w:t xml:space="preserve"> do</w:t>
+      </w:r>
+      <w:r>
+        <w:rPr>
+          <w:sz w:val="24"/>
+          <w:szCs w:val="24"/>
+        </w:rPr>
+        <w:t xml:space="preserve"> Banco de Dados - Cristhian e Kaue</w:t>
       </w:r>
     </w:p>
     <w:p>
@@ -182,6 +196,13 @@
           <w:szCs w:val="24"/>
         </w:rPr>
         <w:t>Script</w:t>
+      </w:r>
+      <w:r>
+        <w:rPr>
+          <w:sz w:val="24"/>
+          <w:szCs w:val="24"/>
+        </w:rPr>
+        <w:t xml:space="preserve"> Banco de Dados</w:t>
       </w:r>
       <w:r>
         <w:rPr>

</xml_diff>